<commit_message>
Fix import/export of categories, keywords and tags
</commit_message>
<xml_diff>
--- a/tests/fixtures/glossarytable.docx
+++ b/tests/fixtures/glossarytable.docx
@@ -7,24 +7,34 @@
         <w:pStyle w:val="Title"/>
       </w:pPr>
       <w:r>
-        <w:t>Moodle</w:t>
-      </w:r>
-      <w:r>
-        <w:t>2Word</w:t>
-      </w:r>
-      <w:r>
-        <w:t xml:space="preserve"> </w:t>
-      </w:r>
-      <w:r>
-        <w:t xml:space="preserve">Glossary </w:t>
-      </w:r>
-      <w:r>
-        <w:t>– English template</w:t>
+        <w:t>Glossary Example</w:t>
       </w:r>
     </w:p>
     <w:p>
+      <w:pPr>
+        <w:pStyle w:val="BodyTextFirst"/>
+      </w:pPr>
       <w:r>
-        <w:t> </w:t>
+        <w:t xml:space="preserve">This file contains sample glossary entries inside tables that can be imported into a Moodle Glossary activity using the </w:t>
+      </w:r>
+      <w:hyperlink r:id="rId8" w:history="1">
+        <w:r>
+          <w:rPr>
+            <w:rStyle w:val="Hyperlink"/>
+          </w:rPr>
+          <w:t>Microsoft Word file Import/Export (Glossary) plugin</w:t>
+        </w:r>
+      </w:hyperlink>
+      <w:r>
+        <w:t xml:space="preserve">. You must import it using the English language Moodle interface. </w:t>
+      </w:r>
+    </w:p>
+    <w:p>
+      <w:pPr>
+        <w:pStyle w:val="BodyTextFirst"/>
+      </w:pPr>
+      <w:r>
+        <w:t>If English is not your preferred language, you can switch to your preferred language after importing the file, and export the glossary to a Word (.doc) formatted file. The tables inside this glossary will contain labels in your own language, and you can use them to add further glossary entries and import them again.</w:t>
       </w:r>
     </w:p>
     <w:p>
@@ -51,8 +61,8 @@
         <w:tblLook w:val="04A0" w:firstRow="1" w:lastRow="0" w:firstColumn="1" w:lastColumn="0" w:noHBand="0" w:noVBand="1"/>
       </w:tblPr>
       <w:tblGrid>
-        <w:gridCol w:w="6529"/>
-        <w:gridCol w:w="511"/>
+        <w:gridCol w:w="6007"/>
+        <w:gridCol w:w="1033"/>
       </w:tblGrid>
       <w:tr>
         <w:trPr>
@@ -103,7 +113,6 @@
       <w:tr>
         <w:trPr>
           <w:cantSplit/>
-          <w:tblHeader/>
         </w:trPr>
         <w:tc>
           <w:tcPr>
@@ -142,13 +151,15 @@
             <w:pPr>
               <w:pStyle w:val="Cell"/>
             </w:pPr>
+            <w:r>
+              <w:t>Protocols</w:t>
+            </w:r>
           </w:p>
         </w:tc>
       </w:tr>
       <w:tr>
         <w:trPr>
           <w:cantSplit/>
-          <w:tblHeader/>
         </w:trPr>
         <w:tc>
           <w:tcPr>
@@ -166,7 +177,7 @@
               <w:pStyle w:val="TableRowHead"/>
             </w:pPr>
             <w:r>
-              <w:t>Keywords:</w:t>
+              <w:t>Keyword(s):</w:t>
             </w:r>
           </w:p>
         </w:tc>
@@ -185,13 +196,15 @@
             <w:pPr>
               <w:pStyle w:val="Cell"/>
             </w:pPr>
+            <w:r>
+              <w:t>Internet</w:t>
+            </w:r>
           </w:p>
         </w:tc>
       </w:tr>
       <w:tr>
         <w:trPr>
           <w:cantSplit/>
-          <w:tblHeader/>
         </w:trPr>
         <w:tc>
           <w:tcPr>
@@ -248,7 +261,6 @@
       <w:tr>
         <w:trPr>
           <w:cantSplit/>
-          <w:tblHeader/>
         </w:trPr>
         <w:tc>
           <w:tcPr>
@@ -306,7 +318,6 @@
       <w:tr>
         <w:trPr>
           <w:cantSplit/>
-          <w:tblHeader/>
         </w:trPr>
         <w:tc>
           <w:tcPr>
@@ -358,7 +369,6 @@
       <w:tr>
         <w:trPr>
           <w:cantSplit/>
-          <w:tblHeader/>
         </w:trPr>
         <w:tc>
           <w:tcPr>
@@ -407,6 +417,9 @@
             <w:pPr>
               <w:pStyle w:val="Cell"/>
             </w:pPr>
+            <w:r>
+              <w:t>Files</w:t>
+            </w:r>
           </w:p>
         </w:tc>
       </w:tr>
@@ -447,16 +460,7 @@
         <w:pStyle w:val="Heading1"/>
       </w:pPr>
       <w:r>
-        <w:t>S</w:t>
-      </w:r>
-      <w:r>
-        <w:t>FTP (</w:t>
-      </w:r>
-      <w:r>
-        <w:t xml:space="preserve">Secure </w:t>
-      </w:r>
-      <w:r>
-        <w:t>File Transfer Protocol)</w:t>
+        <w:t>SFTP (Secure File Transfer Protocol)</w:t>
       </w:r>
     </w:p>
     <w:tbl>
@@ -475,8 +479,8 @@
         <w:tblLook w:val="04A0" w:firstRow="1" w:lastRow="0" w:firstColumn="1" w:lastColumn="0" w:noHBand="0" w:noVBand="1"/>
       </w:tblPr>
       <w:tblGrid>
-        <w:gridCol w:w="6529"/>
-        <w:gridCol w:w="511"/>
+        <w:gridCol w:w="5351"/>
+        <w:gridCol w:w="1689"/>
       </w:tblGrid>
       <w:tr>
         <w:trPr>
@@ -485,7 +489,7 @@
         </w:trPr>
         <w:tc>
           <w:tcPr>
-            <w:tcW w:w="6529" w:type="dxa"/>
+            <w:tcW w:w="5951" w:type="dxa"/>
             <w:tcBorders>
               <w:top w:val="outset" w:sz="6" w:space="0" w:color="auto"/>
               <w:left w:val="outset" w:sz="6" w:space="0" w:color="auto"/>
@@ -499,24 +503,15 @@
               <w:pStyle w:val="Cell"/>
             </w:pPr>
             <w:r>
-              <w:t>S</w:t>
-            </w:r>
-            <w:r>
-              <w:t xml:space="preserve">FTP is a protocol for transferring files </w:t>
-            </w:r>
-            <w:r>
-              <w:t xml:space="preserve">securely </w:t>
+              <w:t>SFTP is a protocol for transferring files securely between computers connected to the Internet</w:t>
             </w:r>
             <w:bookmarkStart w:id="0" w:name="_GoBack"/>
             <w:bookmarkEnd w:id="0"/>
-            <w:r>
-              <w:t>between computers connected to the Internet</w:t>
-            </w:r>
           </w:p>
         </w:tc>
         <w:tc>
           <w:tcPr>
-            <w:tcW w:w="511" w:type="dxa"/>
+            <w:tcW w:w="1089" w:type="dxa"/>
             <w:tcBorders>
               <w:top w:val="outset" w:sz="6" w:space="0" w:color="auto"/>
               <w:left w:val="outset" w:sz="6" w:space="0" w:color="auto"/>
@@ -538,11 +533,10 @@
       <w:tr>
         <w:trPr>
           <w:cantSplit/>
-          <w:tblHeader/>
         </w:trPr>
         <w:tc>
           <w:tcPr>
-            <w:tcW w:w="6529" w:type="dxa"/>
+            <w:tcW w:w="5951" w:type="dxa"/>
             <w:tcBorders>
               <w:top w:val="outset" w:sz="6" w:space="0" w:color="auto"/>
               <w:left w:val="outset" w:sz="6" w:space="0" w:color="auto"/>
@@ -563,7 +557,7 @@
         </w:tc>
         <w:tc>
           <w:tcPr>
-            <w:tcW w:w="511" w:type="dxa"/>
+            <w:tcW w:w="1089" w:type="dxa"/>
             <w:tcBorders>
               <w:top w:val="outset" w:sz="6" w:space="0" w:color="auto"/>
               <w:left w:val="outset" w:sz="6" w:space="0" w:color="auto"/>
@@ -577,17 +571,19 @@
             <w:pPr>
               <w:pStyle w:val="Cell"/>
             </w:pPr>
+            <w:r>
+              <w:t>Protocols, Security</w:t>
+            </w:r>
           </w:p>
         </w:tc>
       </w:tr>
       <w:tr>
         <w:trPr>
           <w:cantSplit/>
-          <w:tblHeader/>
         </w:trPr>
         <w:tc>
           <w:tcPr>
-            <w:tcW w:w="6529" w:type="dxa"/>
+            <w:tcW w:w="5951" w:type="dxa"/>
             <w:tcBorders>
               <w:top w:val="outset" w:sz="6" w:space="0" w:color="auto"/>
               <w:left w:val="outset" w:sz="6" w:space="0" w:color="auto"/>
@@ -601,13 +597,13 @@
               <w:pStyle w:val="TableRowHead"/>
             </w:pPr>
             <w:r>
-              <w:t>Keywords:</w:t>
+              <w:t>Keyword(s):</w:t>
             </w:r>
           </w:p>
         </w:tc>
         <w:tc>
           <w:tcPr>
-            <w:tcW w:w="511" w:type="dxa"/>
+            <w:tcW w:w="1089" w:type="dxa"/>
             <w:tcBorders>
               <w:top w:val="outset" w:sz="6" w:space="0" w:color="auto"/>
               <w:left w:val="outset" w:sz="6" w:space="0" w:color="auto"/>
@@ -620,17 +616,19 @@
             <w:pPr>
               <w:pStyle w:val="Cell"/>
             </w:pPr>
+            <w:r>
+              <w:t>Internet, Communications</w:t>
+            </w:r>
           </w:p>
         </w:tc>
       </w:tr>
       <w:tr>
         <w:trPr>
           <w:cantSplit/>
-          <w:tblHeader/>
         </w:trPr>
         <w:tc>
           <w:tcPr>
-            <w:tcW w:w="6529" w:type="dxa"/>
+            <w:tcW w:w="5951" w:type="dxa"/>
             <w:tcBorders>
               <w:top w:val="outset" w:sz="6" w:space="0" w:color="auto"/>
               <w:left w:val="outset" w:sz="6" w:space="0" w:color="auto"/>
@@ -660,7 +658,7 @@
         </w:tc>
         <w:tc>
           <w:tcPr>
-            <w:tcW w:w="511" w:type="dxa"/>
+            <w:tcW w:w="1089" w:type="dxa"/>
             <w:tcBorders>
               <w:top w:val="outset" w:sz="6" w:space="0" w:color="auto"/>
               <w:left w:val="outset" w:sz="6" w:space="0" w:color="auto"/>
@@ -675,7 +673,7 @@
               <w:pStyle w:val="Cell"/>
             </w:pPr>
             <w:r>
-              <w:t>No</w:t>
+              <w:t>Yes</w:t>
             </w:r>
           </w:p>
         </w:tc>
@@ -683,11 +681,10 @@
       <w:tr>
         <w:trPr>
           <w:cantSplit/>
-          <w:tblHeader/>
         </w:trPr>
         <w:tc>
           <w:tcPr>
-            <w:tcW w:w="6529" w:type="dxa"/>
+            <w:tcW w:w="5951" w:type="dxa"/>
             <w:tcBorders>
               <w:top w:val="outset" w:sz="6" w:space="0" w:color="auto"/>
               <w:left w:val="outset" w:sz="6" w:space="0" w:color="auto"/>
@@ -719,7 +716,7 @@
         </w:tc>
         <w:tc>
           <w:tcPr>
-            <w:tcW w:w="511" w:type="dxa"/>
+            <w:tcW w:w="1089" w:type="dxa"/>
             <w:tcBorders>
               <w:top w:val="outset" w:sz="6" w:space="0" w:color="auto"/>
               <w:left w:val="outset" w:sz="6" w:space="0" w:color="auto"/>
@@ -733,7 +730,7 @@
               <w:pStyle w:val="Cell"/>
             </w:pPr>
             <w:r>
-              <w:t>No</w:t>
+              <w:t>Yes</w:t>
             </w:r>
           </w:p>
         </w:tc>
@@ -741,11 +738,10 @@
       <w:tr>
         <w:trPr>
           <w:cantSplit/>
-          <w:tblHeader/>
         </w:trPr>
         <w:tc>
           <w:tcPr>
-            <w:tcW w:w="6529" w:type="dxa"/>
+            <w:tcW w:w="5951" w:type="dxa"/>
             <w:tcBorders>
               <w:top w:val="outset" w:sz="6" w:space="0" w:color="auto"/>
               <w:left w:val="outset" w:sz="6" w:space="0" w:color="auto"/>
@@ -771,7 +767,7 @@
         </w:tc>
         <w:tc>
           <w:tcPr>
-            <w:tcW w:w="511" w:type="dxa"/>
+            <w:tcW w:w="1089" w:type="dxa"/>
             <w:tcBorders>
               <w:top w:val="outset" w:sz="6" w:space="0" w:color="auto"/>
               <w:left w:val="outset" w:sz="6" w:space="0" w:color="auto"/>
@@ -785,7 +781,7 @@
               <w:pStyle w:val="Cell"/>
             </w:pPr>
             <w:r>
-              <w:t>No</w:t>
+              <w:t>Yes</w:t>
             </w:r>
           </w:p>
         </w:tc>
@@ -793,11 +789,10 @@
       <w:tr>
         <w:trPr>
           <w:cantSplit/>
-          <w:tblHeader/>
         </w:trPr>
         <w:tc>
           <w:tcPr>
-            <w:tcW w:w="6529" w:type="dxa"/>
+            <w:tcW w:w="5951" w:type="dxa"/>
             <w:tcBorders>
               <w:top w:val="outset" w:sz="6" w:space="0" w:color="auto"/>
               <w:left w:val="outset" w:sz="6" w:space="0" w:color="auto"/>
@@ -829,7 +824,7 @@
         </w:tc>
         <w:tc>
           <w:tcPr>
-            <w:tcW w:w="511" w:type="dxa"/>
+            <w:tcW w:w="1089" w:type="dxa"/>
             <w:tcBorders>
               <w:top w:val="outset" w:sz="6" w:space="0" w:color="auto"/>
               <w:left w:val="outset" w:sz="6" w:space="0" w:color="auto"/>
@@ -842,6 +837,9 @@
             <w:pPr>
               <w:pStyle w:val="Cell"/>
             </w:pPr>
+            <w:r>
+              <w:t>Files, SSH</w:t>
+            </w:r>
           </w:p>
         </w:tc>
       </w:tr>
@@ -870,28 +868,7 @@
                 <w:i/>
                 <w:iCs/>
               </w:rPr>
-              <w:t xml:space="preserve">Separate Categories, </w:t>
-            </w:r>
-            <w:r>
-              <w:rPr>
-                <w:i/>
-                <w:iCs/>
-              </w:rPr>
-              <w:t xml:space="preserve">Keywords </w:t>
-            </w:r>
-            <w:r>
-              <w:rPr>
-                <w:i/>
-                <w:iCs/>
-              </w:rPr>
-              <w:t xml:space="preserve">and Tags </w:t>
-            </w:r>
-            <w:r>
-              <w:rPr>
-                <w:i/>
-                <w:iCs/>
-              </w:rPr>
-              <w:t>with commas (not newlines).</w:t>
+              <w:t>Separate Categories, Keywords and Tags with commas (not newlines).</w:t>
             </w:r>
           </w:p>
         </w:tc>
@@ -899,12 +876,12 @@
     </w:tbl>
     <w:p/>
     <w:sectPr>
-      <w:headerReference w:type="even" r:id="rId8"/>
-      <w:headerReference w:type="default" r:id="rId9"/>
-      <w:footerReference w:type="even" r:id="rId10"/>
-      <w:footerReference w:type="default" r:id="rId11"/>
-      <w:headerReference w:type="first" r:id="rId12"/>
-      <w:footerReference w:type="first" r:id="rId13"/>
+      <w:headerReference w:type="even" r:id="rId9"/>
+      <w:headerReference w:type="default" r:id="rId10"/>
+      <w:footerReference w:type="even" r:id="rId11"/>
+      <w:footerReference w:type="default" r:id="rId12"/>
+      <w:headerReference w:type="first" r:id="rId13"/>
+      <w:footerReference w:type="first" r:id="rId14"/>
       <w:pgSz w:w="11907" w:h="16840" w:code="9"/>
       <w:pgMar w:top="1440" w:right="1797" w:bottom="1440" w:left="1797" w:header="709" w:footer="709" w:gutter="0"/>
       <w:cols w:space="708"/>
@@ -3095,7 +3072,6 @@
     <w:basedOn w:val="Normal"/>
     <w:next w:val="BodyTextIndent"/>
     <w:qFormat/>
-    <w:rsid w:val="00CD7882"/>
     <w:pPr>
       <w:keepNext/>
       <w:tabs>
@@ -3117,7 +3093,6 @@
     <w:basedOn w:val="Normal"/>
     <w:next w:val="BodyTextIndent"/>
     <w:qFormat/>
-    <w:rsid w:val="00CD7882"/>
     <w:pPr>
       <w:keepNext/>
       <w:keepLines/>
@@ -3453,7 +3428,6 @@
   <w:style w:type="paragraph" w:customStyle="1" w:styleId="QFOptionReset">
     <w:name w:val="QF Option Reset"/>
     <w:basedOn w:val="Normal"/>
-    <w:rsid w:val="00F553FF"/>
     <w:pPr>
       <w:numPr>
         <w:numId w:val="7"/>
@@ -3492,7 +3466,6 @@
     <w:name w:val="Title"/>
     <w:basedOn w:val="Normal"/>
     <w:qFormat/>
-    <w:rsid w:val="009A6EA4"/>
     <w:pPr>
       <w:spacing w:before="100" w:beforeAutospacing="1" w:after="100" w:afterAutospacing="1" w:line="320" w:lineRule="atLeast"/>
       <w:jc w:val="left"/>
@@ -3582,7 +3555,6 @@
   <w:style w:type="paragraph" w:customStyle="1" w:styleId="QFFeedback">
     <w:name w:val="QF Feedback"/>
     <w:basedOn w:val="Normal"/>
-    <w:rsid w:val="00C932D2"/>
     <w:pPr>
       <w:spacing w:before="100" w:beforeAutospacing="1" w:after="100" w:afterAutospacing="1"/>
       <w:jc w:val="left"/>
@@ -3631,7 +3603,6 @@
     <w:name w:val="QF Item Number"/>
     <w:basedOn w:val="Normal"/>
     <w:next w:val="Cell"/>
-    <w:rsid w:val="00CC7E76"/>
     <w:pPr>
       <w:numPr>
         <w:numId w:val="14"/>
@@ -3647,7 +3618,6 @@
   </w:style>
   <w:style w:type="paragraph" w:customStyle="1" w:styleId="Cell">
     <w:name w:val="Cell"/>
-    <w:rsid w:val="00871363"/>
     <w:pPr>
       <w:keepNext/>
       <w:spacing w:before="20" w:after="40"/>
@@ -3682,7 +3652,6 @@
   <w:style w:type="paragraph" w:styleId="Footer">
     <w:name w:val="footer"/>
     <w:basedOn w:val="Normal"/>
-    <w:rsid w:val="00C3379D"/>
     <w:pPr>
       <w:tabs>
         <w:tab w:val="center" w:pos="5760"/>
@@ -3701,7 +3670,6 @@
   <w:style w:type="paragraph" w:customStyle="1" w:styleId="TableHead">
     <w:name w:val="Table Head"/>
     <w:basedOn w:val="Normal"/>
-    <w:rsid w:val="001B11E0"/>
     <w:pPr>
       <w:keepNext/>
       <w:spacing w:before="100" w:beforeAutospacing="1" w:after="100" w:afterAutospacing="1" w:line="200" w:lineRule="atLeast"/>
@@ -3751,7 +3719,6 @@
   <w:style w:type="table" w:styleId="TableGrid">
     <w:name w:val="Table Grid"/>
     <w:basedOn w:val="TableNormal"/>
-    <w:rsid w:val="005E3B7C"/>
     <w:pPr>
       <w:spacing w:before="60" w:after="60" w:line="240" w:lineRule="atLeast"/>
       <w:jc w:val="both"/>
@@ -3766,6 +3733,14 @@
         <w:insideV w:val="single" w:sz="4" w:space="0" w:color="auto"/>
       </w:tblBorders>
     </w:tblPr>
+  </w:style>
+  <w:style w:type="character" w:styleId="Hyperlink">
+    <w:name w:val="Hyperlink"/>
+    <w:basedOn w:val="DefaultParagraphFont"/>
+    <w:rPr>
+      <w:color w:val="0000FF" w:themeColor="hyperlink"/>
+      <w:u w:val="single"/>
+    </w:rPr>
   </w:style>
 </w:styles>
 </file>
@@ -3925,7 +3900,6 @@
     <w:basedOn w:val="Normal"/>
     <w:next w:val="BodyTextIndent"/>
     <w:qFormat/>
-    <w:rsid w:val="00CD7882"/>
     <w:pPr>
       <w:keepNext/>
       <w:tabs>
@@ -3947,7 +3921,6 @@
     <w:basedOn w:val="Normal"/>
     <w:next w:val="BodyTextIndent"/>
     <w:qFormat/>
-    <w:rsid w:val="00CD7882"/>
     <w:pPr>
       <w:keepNext/>
       <w:keepLines/>
@@ -4283,7 +4256,6 @@
   <w:style w:type="paragraph" w:customStyle="1" w:styleId="QFOptionReset">
     <w:name w:val="QF Option Reset"/>
     <w:basedOn w:val="Normal"/>
-    <w:rsid w:val="00F553FF"/>
     <w:pPr>
       <w:numPr>
         <w:numId w:val="7"/>
@@ -4322,7 +4294,6 @@
     <w:name w:val="Title"/>
     <w:basedOn w:val="Normal"/>
     <w:qFormat/>
-    <w:rsid w:val="009A6EA4"/>
     <w:pPr>
       <w:spacing w:before="100" w:beforeAutospacing="1" w:after="100" w:afterAutospacing="1" w:line="320" w:lineRule="atLeast"/>
       <w:jc w:val="left"/>
@@ -4412,7 +4383,6 @@
   <w:style w:type="paragraph" w:customStyle="1" w:styleId="QFFeedback">
     <w:name w:val="QF Feedback"/>
     <w:basedOn w:val="Normal"/>
-    <w:rsid w:val="00C932D2"/>
     <w:pPr>
       <w:spacing w:before="100" w:beforeAutospacing="1" w:after="100" w:afterAutospacing="1"/>
       <w:jc w:val="left"/>
@@ -4461,7 +4431,6 @@
     <w:name w:val="QF Item Number"/>
     <w:basedOn w:val="Normal"/>
     <w:next w:val="Cell"/>
-    <w:rsid w:val="00CC7E76"/>
     <w:pPr>
       <w:numPr>
         <w:numId w:val="14"/>
@@ -4477,7 +4446,6 @@
   </w:style>
   <w:style w:type="paragraph" w:customStyle="1" w:styleId="Cell">
     <w:name w:val="Cell"/>
-    <w:rsid w:val="00871363"/>
     <w:pPr>
       <w:keepNext/>
       <w:spacing w:before="20" w:after="40"/>
@@ -4512,7 +4480,6 @@
   <w:style w:type="paragraph" w:styleId="Footer">
     <w:name w:val="footer"/>
     <w:basedOn w:val="Normal"/>
-    <w:rsid w:val="00C3379D"/>
     <w:pPr>
       <w:tabs>
         <w:tab w:val="center" w:pos="5760"/>
@@ -4531,7 +4498,6 @@
   <w:style w:type="paragraph" w:customStyle="1" w:styleId="TableHead">
     <w:name w:val="Table Head"/>
     <w:basedOn w:val="Normal"/>
-    <w:rsid w:val="001B11E0"/>
     <w:pPr>
       <w:keepNext/>
       <w:spacing w:before="100" w:beforeAutospacing="1" w:after="100" w:afterAutospacing="1" w:line="200" w:lineRule="atLeast"/>
@@ -4581,7 +4547,6 @@
   <w:style w:type="table" w:styleId="TableGrid">
     <w:name w:val="Table Grid"/>
     <w:basedOn w:val="TableNormal"/>
-    <w:rsid w:val="005E3B7C"/>
     <w:pPr>
       <w:spacing w:before="60" w:after="60" w:line="240" w:lineRule="atLeast"/>
       <w:jc w:val="both"/>
@@ -4596,6 +4561,14 @@
         <w:insideV w:val="single" w:sz="4" w:space="0" w:color="auto"/>
       </w:tblBorders>
     </w:tblPr>
+  </w:style>
+  <w:style w:type="character" w:styleId="Hyperlink">
+    <w:name w:val="Hyperlink"/>
+    <w:basedOn w:val="DefaultParagraphFont"/>
+    <w:rPr>
+      <w:color w:val="0000FF" w:themeColor="hyperlink"/>
+      <w:u w:val="single"/>
+    </w:rPr>
   </w:style>
 </w:styles>
 </file>

</xml_diff>